<commit_message>
add graph and doc
</commit_message>
<xml_diff>
--- a/Projet_Data.docx
+++ b/Projet_Data.docx
@@ -5,7 +5,9 @@
     <w:sdt>
       <w:sdtPr>
         <w:rPr>
+          <w:rFonts w:eastAsiaTheme="minorHAnsi"/>
           <w:sz w:val="2"/>
+          <w:lang w:eastAsia="en-US"/>
         </w:rPr>
         <w:id w:val="-125546549"/>
         <w:docPartObj>
@@ -20,7 +22,6 @@
           <w:kern w:val="28"/>
           <w:sz w:val="56"/>
           <w:szCs w:val="56"/>
-          <w:lang w:eastAsia="en-US"/>
         </w:rPr>
       </w:sdtEndPr>
       <w:sdtContent>
@@ -42,7 +43,7 @@
                 <v:stroke joinstyle="miter"/>
                 <v:path gradientshapeok="t" o:connecttype="rect"/>
               </v:shapetype>
-              <v:shape id="Zone de texte 62" o:spid="_x0000_s1033" type="#_x0000_t202" style="position:absolute;margin-left:0;margin-top:0;width:468pt;height:1in;z-index:251661312;visibility:visible;mso-wrap-style:square;mso-width-percent:765;mso-wrap-distance-left:9pt;mso-wrap-distance-top:0;mso-wrap-distance-right:9pt;mso-wrap-distance-bottom:0;mso-position-horizontal:center;mso-position-horizontal-relative:page;mso-position-vertical:top;mso-position-vertical-relative:margin;mso-width-percent:765;mso-width-relative:page;v-text-anchor:top" o:gfxdata="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" filled="f" stroked="f" strokeweight=".5pt">
+              <v:shape id="Zone de texte 62" o:spid="_x0000_s1033" type="#_x0000_t202" style="position:absolute;margin-left:0;margin-top:0;width:468pt;height:1in;z-index:251663360;visibility:visible;mso-wrap-style:square;mso-width-percent:765;mso-wrap-distance-left:9pt;mso-wrap-distance-top:0;mso-wrap-distance-right:9pt;mso-wrap-distance-bottom:0;mso-position-horizontal:center;mso-position-horizontal-relative:page;mso-position-vertical:top;mso-position-vertical-relative:margin;mso-width-percent:765;mso-width-relative:page;v-text-anchor:top" o:gfxdata="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" filled="f" stroked="f" strokeweight=".5pt">
                 <v:textbox style="mso-fit-shape-to-text:t">
                   <w:txbxContent>
                     <w:sdt>
@@ -60,6 +61,7 @@
                         <w:dataBinding w:prefixMappings="xmlns:ns0='http://purl.org/dc/elements/1.1/' xmlns:ns1='http://schemas.openxmlformats.org/package/2006/metadata/core-properties' " w:xpath="/ns1:coreProperties[1]/ns0:title[1]" w:storeItemID="{6C3C8BC8-F283-45AE-878A-BAB7291924A1}"/>
                         <w:text/>
                       </w:sdtPr>
+                      <w:sdtEndPr/>
                       <w:sdtContent>
                         <w:p>
                           <w:pPr>
@@ -109,6 +111,7 @@
                           <w:dataBinding w:prefixMappings="xmlns:ns0='http://purl.org/dc/elements/1.1/' xmlns:ns1='http://schemas.openxmlformats.org/package/2006/metadata/core-properties' " w:xpath="/ns1:coreProperties[1]/ns0:subject[1]" w:storeItemID="{6C3C8BC8-F283-45AE-878A-BAB7291924A1}"/>
                           <w:text/>
                         </w:sdtPr>
+                        <w:sdtEndPr/>
                         <w:sdtContent>
                           <w:r>
                             <w:rPr>
@@ -137,7 +140,7 @@
               <w:noProof/>
             </w:rPr>
             <w:pict w14:anchorId="2D4DA3DF">
-              <v:group id="Groupe 2" o:spid="_x0000_s1027" style="position:absolute;margin-left:0;margin-top:0;width:432.65pt;height:448.55pt;z-index:-251656192;mso-width-percent:706;mso-height-percent:566;mso-left-percent:220;mso-top-percent:300;mso-position-horizontal-relative:page;mso-position-vertical-relative:page;mso-width-percent:706;mso-height-percent:566;mso-left-percent:220;mso-top-percent:300" coordsize="43291,44910" o:gfxdata="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">
+              <v:group id="Groupe 2" o:spid="_x0000_s1027" style="position:absolute;margin-left:0;margin-top:0;width:432.65pt;height:448.55pt;z-index:-251654144;mso-width-percent:706;mso-height-percent:566;mso-left-percent:220;mso-top-percent:300;mso-position-horizontal-relative:page;mso-position-vertical-relative:page;mso-width-percent:706;mso-height-percent:566;mso-left-percent:220;mso-top-percent:300" coordsize="43291,44910" o:gfxdata="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">
                 <o:lock v:ext="edit" aspectratio="t"/>
                 <v:shape id="Forme libre 64" o:spid="_x0000_s1028" style="position:absolute;left:15017;width:28274;height:28352;visibility:visible;mso-wrap-style:square;v-text-anchor:top" coordsize="1781,1786" o:gfxdata="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" path="m4,1786l,1782,1776,r5,5l4,1786xe" filled="f" stroked="f">
                   <v:path arrowok="t" o:connecttype="custom" o:connectlocs="6350,2835275;0,2828925;2819400,0;2827338,7938;6350,2835275" o:connectangles="0,0,0,0,0"/>
@@ -163,7 +166,7 @@
               <w:noProof/>
             </w:rPr>
             <w:pict w14:anchorId="0C807F31">
-              <v:shape id="Zone de texte 69" o:spid="_x0000_s1026" type="#_x0000_t202" style="position:absolute;margin-left:0;margin-top:0;width:468pt;height:29.5pt;z-index:251659264;visibility:visible;mso-wrap-style:square;mso-width-percent:765;mso-height-percent:0;mso-wrap-distance-left:9pt;mso-wrap-distance-top:0;mso-wrap-distance-right:9pt;mso-wrap-distance-bottom:0;mso-position-horizontal:center;mso-position-horizontal-relative:page;mso-position-vertical:bottom;mso-position-vertical-relative:margin;mso-width-percent:765;mso-height-percent:0;mso-width-relative:page;mso-height-relative:margin;v-text-anchor:bottom" o:gfxdata="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" filled="f" stroked="f" strokeweight=".5pt">
+              <v:shape id="Zone de texte 69" o:spid="_x0000_s1026" type="#_x0000_t202" style="position:absolute;margin-left:0;margin-top:0;width:468pt;height:29.5pt;z-index:251661312;visibility:visible;mso-wrap-style:square;mso-width-percent:765;mso-height-percent:0;mso-wrap-distance-left:9pt;mso-wrap-distance-top:0;mso-wrap-distance-right:9pt;mso-wrap-distance-bottom:0;mso-position-horizontal:center;mso-position-horizontal-relative:page;mso-position-vertical:bottom;mso-position-vertical-relative:margin;mso-width-percent:765;mso-height-percent:0;mso-width-relative:page;mso-height-relative:margin;v-text-anchor:bottom" o:gfxdata="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" filled="f" stroked="f" strokeweight=".5pt">
                 <v:textbox style="mso-fit-shape-to-text:t" inset="0,0,0,0">
                   <w:txbxContent>
                     <w:p>
@@ -188,6 +191,7 @@
                           <w:dataBinding w:prefixMappings="xmlns:ns0='http://schemas.openxmlformats.org/officeDocument/2006/extended-properties' " w:xpath="/ns0:Properties[1]/ns0:Company[1]" w:storeItemID="{6668398D-A668-4E3E-A5EB-62B293D839F1}"/>
                           <w:text/>
                         </w:sdtPr>
+                        <w:sdtEndPr/>
                         <w:sdtContent>
                           <w:proofErr w:type="spellStart"/>
                           <w:r>
@@ -245,6 +249,7 @@
                         <w:dataBinding w:prefixMappings="xmlns:ns0='http://purl.org/dc/elements/1.1/' xmlns:ns1='http://schemas.openxmlformats.org/package/2006/metadata/core-properties' " w:xpath="/ns1:coreProperties[1]/ns1:category[1]" w:storeItemID="{6C3C8BC8-F283-45AE-878A-BAB7291924A1}"/>
                         <w:text/>
                       </w:sdtPr>
+                      <w:sdtEndPr/>
                       <w:sdtContent>
                         <w:p>
                           <w:pPr>
@@ -3485,7 +3490,7 @@
           <w:color w:val="0070C0"/>
         </w:rPr>
         <w:drawing>
-          <wp:anchor distT="0" distB="0" distL="114300" distR="114300" simplePos="0" relativeHeight="251651072" behindDoc="0" locked="0" layoutInCell="1" allowOverlap="1" wp14:anchorId="2A9AB732" wp14:editId="709954F9">
+          <wp:anchor distT="0" distB="0" distL="114300" distR="114300" simplePos="0" relativeHeight="251653120" behindDoc="0" locked="0" layoutInCell="1" allowOverlap="1" wp14:anchorId="2A9AB732" wp14:editId="2A53A9D4">
             <wp:simplePos x="0" y="0"/>
             <wp:positionH relativeFrom="column">
               <wp:posOffset>5715</wp:posOffset>
@@ -4905,7 +4910,7 @@
         </w:rPr>
         <w:lastRenderedPageBreak/>
         <w:drawing>
-          <wp:anchor distT="0" distB="0" distL="114300" distR="114300" simplePos="0" relativeHeight="251656192" behindDoc="0" locked="0" layoutInCell="1" allowOverlap="1" wp14:anchorId="2A7C3A2B" wp14:editId="455DD749">
+          <wp:anchor distT="0" distB="0" distL="114300" distR="114300" simplePos="0" relativeHeight="251654144" behindDoc="0" locked="0" layoutInCell="1" allowOverlap="1" wp14:anchorId="2A7C3A2B" wp14:editId="66A6FB76">
             <wp:simplePos x="0" y="0"/>
             <wp:positionH relativeFrom="column">
               <wp:posOffset>6722</wp:posOffset>
@@ -5009,10 +5014,7 @@
       </w:pPr>
       <w:r>
         <w:lastRenderedPageBreak/>
-        <w:t>Répartition par tranche d’âge de la gravité des accidents</w:t>
-      </w:r>
-      <w:r>
-        <w:t xml:space="preserve"> de 2015 à 2018</w:t>
+        <w:t>Répartition par tranche d’âge de la gravité des accidents de 2015 à 2018</w:t>
       </w:r>
     </w:p>
     <w:p>
@@ -5025,7 +5027,7 @@
           <w:noProof/>
         </w:rPr>
         <w:drawing>
-          <wp:anchor distT="0" distB="0" distL="114300" distR="114300" simplePos="0" relativeHeight="251660288" behindDoc="0" locked="0" layoutInCell="1" allowOverlap="1" wp14:anchorId="48894284" wp14:editId="3C18D254">
+          <wp:anchor distT="0" distB="0" distL="114300" distR="114300" simplePos="0" relativeHeight="251656192" behindDoc="0" locked="0" layoutInCell="1" allowOverlap="1" wp14:anchorId="48894284" wp14:editId="2F09C8B7">
             <wp:simplePos x="0" y="0"/>
             <wp:positionH relativeFrom="column">
               <wp:posOffset>238784</wp:posOffset>
@@ -5093,7 +5095,7 @@
           <w:noProof/>
         </w:rPr>
         <w:drawing>
-          <wp:anchor distT="0" distB="0" distL="114300" distR="114300" simplePos="0" relativeHeight="251665408" behindDoc="0" locked="0" layoutInCell="1" allowOverlap="1" wp14:anchorId="5E06B73B" wp14:editId="1F49ACF2">
+          <wp:anchor distT="0" distB="0" distL="114300" distR="114300" simplePos="0" relativeHeight="251657216" behindDoc="0" locked="0" layoutInCell="1" allowOverlap="1" wp14:anchorId="5E06B73B" wp14:editId="2565EF12">
             <wp:simplePos x="0" y="0"/>
             <wp:positionH relativeFrom="column">
               <wp:posOffset>281497</wp:posOffset>
@@ -5156,10 +5158,7 @@
         </w:drawing>
       </w:r>
       <w:r>
-        <w:t xml:space="preserve">Répartition par gravité des accidents </w:t>
-      </w:r>
-      <w:r>
-        <w:t>par année</w:t>
+        <w:t>Répartition par gravité des accidents par année</w:t>
       </w:r>
     </w:p>
     <w:p/>
@@ -5184,10 +5183,7 @@
       </w:pPr>
       <w:r>
         <w:lastRenderedPageBreak/>
-        <w:t xml:space="preserve">Répartition par gravité des </w:t>
-      </w:r>
-      <w:r>
-        <w:t>par tranche d’âge</w:t>
+        <w:t>Répartition par gravité des par tranche d’âge</w:t>
       </w:r>
     </w:p>
     <w:p/>
@@ -5197,7 +5193,7 @@
           <w:noProof/>
         </w:rPr>
         <w:drawing>
-          <wp:inline distT="0" distB="0" distL="0" distR="0" wp14:anchorId="521FD63B" wp14:editId="687C7DE1">
+          <wp:inline distT="0" distB="0" distL="0" distR="0" wp14:anchorId="521FD63B" wp14:editId="5291502B">
             <wp:extent cx="5762625" cy="3010535"/>
             <wp:effectExtent l="0" t="0" r="0" b="0"/>
             <wp:docPr id="5" name="Image 5"/>
@@ -5264,8 +5260,11 @@
     <w:p/>
     <w:p>
       <w:r>
+        <w:rPr>
+          <w:noProof/>
+        </w:rPr>
         <w:drawing>
-          <wp:anchor distT="0" distB="0" distL="114300" distR="114300" simplePos="0" relativeHeight="251667456" behindDoc="0" locked="0" layoutInCell="1" allowOverlap="1" wp14:anchorId="37FEB3AA" wp14:editId="0AF602E6">
+          <wp:anchor distT="0" distB="0" distL="114300" distR="114300" simplePos="0" relativeHeight="251658240" behindDoc="0" locked="0" layoutInCell="1" allowOverlap="1" wp14:anchorId="37FEB3AA" wp14:editId="2BBD582A">
             <wp:simplePos x="0" y="0"/>
             <wp:positionH relativeFrom="column">
               <wp:posOffset>-2648</wp:posOffset>
@@ -5338,17 +5337,390 @@
     <w:p>
       <w:pPr>
         <w:pStyle w:val="Titre2"/>
+        <w:jc w:val="center"/>
+      </w:pPr>
+      <w:r>
+        <w:rPr>
+          <w:noProof/>
+        </w:rPr>
+        <w:lastRenderedPageBreak/>
+        <w:drawing>
+          <wp:anchor distT="0" distB="0" distL="114300" distR="114300" simplePos="0" relativeHeight="251646976" behindDoc="0" locked="0" layoutInCell="1" allowOverlap="1" wp14:anchorId="69BF1ECD" wp14:editId="19EC153B">
+            <wp:simplePos x="0" y="0"/>
+            <wp:positionH relativeFrom="column">
+              <wp:posOffset>-4445</wp:posOffset>
+            </wp:positionH>
+            <wp:positionV relativeFrom="paragraph">
+              <wp:posOffset>288290</wp:posOffset>
+            </wp:positionV>
+            <wp:extent cx="5762625" cy="3638550"/>
+            <wp:effectExtent l="0" t="0" r="0" b="0"/>
+            <wp:wrapTopAndBottom/>
+            <wp:docPr id="6" name="Image 6"/>
+            <wp:cNvGraphicFramePr>
+              <a:graphicFrameLocks xmlns:a="http://schemas.openxmlformats.org/drawingml/2006/main" noChangeAspect="1"/>
+            </wp:cNvGraphicFramePr>
+            <a:graphic xmlns:a="http://schemas.openxmlformats.org/drawingml/2006/main">
+              <a:graphicData uri="http://schemas.openxmlformats.org/drawingml/2006/picture">
+                <pic:pic xmlns:pic="http://schemas.openxmlformats.org/drawingml/2006/picture">
+                  <pic:nvPicPr>
+                    <pic:cNvPr id="0" name="Picture 1"/>
+                    <pic:cNvPicPr>
+                      <a:picLocks noChangeAspect="1" noChangeArrowheads="1"/>
+                    </pic:cNvPicPr>
+                  </pic:nvPicPr>
+                  <pic:blipFill>
+                    <a:blip r:embed="rId12">
+                      <a:extLst>
+                        <a:ext uri="{28A0092B-C50C-407E-A947-70E740481C1C}">
+                          <a14:useLocalDpi xmlns:a14="http://schemas.microsoft.com/office/drawing/2010/main" val="0"/>
+                        </a:ext>
+                      </a:extLst>
+                    </a:blip>
+                    <a:srcRect/>
+                    <a:stretch>
+                      <a:fillRect/>
+                    </a:stretch>
+                  </pic:blipFill>
+                  <pic:spPr bwMode="auto">
+                    <a:xfrm>
+                      <a:off x="0" y="0"/>
+                      <a:ext cx="5762625" cy="3638550"/>
+                    </a:xfrm>
+                    <a:prstGeom prst="rect">
+                      <a:avLst/>
+                    </a:prstGeom>
+                    <a:noFill/>
+                    <a:ln>
+                      <a:noFill/>
+                    </a:ln>
+                  </pic:spPr>
+                </pic:pic>
+              </a:graphicData>
+            </a:graphic>
+          </wp:anchor>
+        </w:drawing>
+      </w:r>
+      <w:r>
+        <w:t>Répartitions des accidents survenue en et hors agglomération</w:t>
+      </w:r>
+    </w:p>
+    <w:p/>
+    <w:p>
+      <w:r>
+        <w:t>Ici nous pouvons apercevoir qu’il y a plus d’accident qui surviennent en agglomération que hors agglomération, il est normal d’avoir plus d’accident en agglomération</w:t>
+      </w:r>
+      <w:r>
+        <w:t xml:space="preserve"> que hors agglomération à cause du nombre de personne en ville.</w:t>
+      </w:r>
+      <w:r>
+        <w:t xml:space="preserve"> </w:t>
+      </w:r>
+    </w:p>
+    <w:p>
+      <w:pPr>
+        <w:pStyle w:val="Titre2"/>
+        <w:jc w:val="center"/>
+      </w:pPr>
+      <w:r>
+        <w:rPr>
+          <w:noProof/>
+        </w:rPr>
+        <w:drawing>
+          <wp:anchor distT="0" distB="0" distL="114300" distR="114300" simplePos="0" relativeHeight="251654144" behindDoc="0" locked="0" layoutInCell="1" allowOverlap="1" wp14:anchorId="49E2E31F" wp14:editId="10F74756">
+            <wp:simplePos x="0" y="0"/>
+            <wp:positionH relativeFrom="column">
+              <wp:posOffset>681355</wp:posOffset>
+            </wp:positionH>
+            <wp:positionV relativeFrom="paragraph">
+              <wp:posOffset>353060</wp:posOffset>
+            </wp:positionV>
+            <wp:extent cx="4181475" cy="2173605"/>
+            <wp:effectExtent l="0" t="0" r="0" b="0"/>
+            <wp:wrapTopAndBottom/>
+            <wp:docPr id="8" name="Image 8"/>
+            <wp:cNvGraphicFramePr>
+              <a:graphicFrameLocks xmlns:a="http://schemas.openxmlformats.org/drawingml/2006/main" noChangeAspect="1"/>
+            </wp:cNvGraphicFramePr>
+            <a:graphic xmlns:a="http://schemas.openxmlformats.org/drawingml/2006/main">
+              <a:graphicData uri="http://schemas.openxmlformats.org/drawingml/2006/picture">
+                <pic:pic xmlns:pic="http://schemas.openxmlformats.org/drawingml/2006/picture">
+                  <pic:nvPicPr>
+                    <pic:cNvPr id="0" name="Picture 2"/>
+                    <pic:cNvPicPr>
+                      <a:picLocks noChangeAspect="1" noChangeArrowheads="1"/>
+                    </pic:cNvPicPr>
+                  </pic:nvPicPr>
+                  <pic:blipFill>
+                    <a:blip r:embed="rId13">
+                      <a:extLst>
+                        <a:ext uri="{28A0092B-C50C-407E-A947-70E740481C1C}">
+                          <a14:useLocalDpi xmlns:a14="http://schemas.microsoft.com/office/drawing/2010/main" val="0"/>
+                        </a:ext>
+                      </a:extLst>
+                    </a:blip>
+                    <a:srcRect/>
+                    <a:stretch>
+                      <a:fillRect/>
+                    </a:stretch>
+                  </pic:blipFill>
+                  <pic:spPr bwMode="auto">
+                    <a:xfrm>
+                      <a:off x="0" y="0"/>
+                      <a:ext cx="4181475" cy="2173605"/>
+                    </a:xfrm>
+                    <a:prstGeom prst="rect">
+                      <a:avLst/>
+                    </a:prstGeom>
+                    <a:noFill/>
+                    <a:ln>
+                      <a:noFill/>
+                    </a:ln>
+                  </pic:spPr>
+                </pic:pic>
+              </a:graphicData>
+            </a:graphic>
+            <wp14:sizeRelH relativeFrom="margin">
+              <wp14:pctWidth>0</wp14:pctWidth>
+            </wp14:sizeRelH>
+            <wp14:sizeRelV relativeFrom="margin">
+              <wp14:pctHeight>0</wp14:pctHeight>
+            </wp14:sizeRelV>
+          </wp:anchor>
+        </w:drawing>
+      </w:r>
+      <w:r>
+        <w:t xml:space="preserve">Répartitions </w:t>
+      </w:r>
+      <w:r>
+        <w:t>de la gravité des accidents en fonction de l’agglomération</w:t>
+      </w:r>
+    </w:p>
+    <w:p/>
+    <w:p>
+      <w:r>
+        <w:t xml:space="preserve">Ici nous pouvons apercevoir qu’il y a plus de pourcentage de personne tué et moins de personne indemne ou blessé légèrement hors agglomération, étant donné que la vitesse étant plus importante hors agglomération on peut donc affirmer que la vitesse de </w:t>
+      </w:r>
+      <w:r>
+        <w:t xml:space="preserve">l’accident </w:t>
+      </w:r>
+      <w:r>
+        <w:t>rend les séquelles subit par les victimes plus importante.</w:t>
+      </w:r>
+    </w:p>
+    <w:p>
+      <w:pPr>
+        <w:pStyle w:val="Titre2"/>
+        <w:jc w:val="center"/>
+      </w:pPr>
+      <w:r>
+        <w:rPr>
+          <w:noProof/>
+        </w:rPr>
+        <w:lastRenderedPageBreak/>
+        <w:drawing>
+          <wp:anchor distT="0" distB="0" distL="114300" distR="114300" simplePos="0" relativeHeight="251658240" behindDoc="0" locked="0" layoutInCell="1" allowOverlap="1" wp14:anchorId="7E4D7EA3" wp14:editId="79786BFB">
+            <wp:simplePos x="0" y="0"/>
+            <wp:positionH relativeFrom="column">
+              <wp:posOffset>1167130</wp:posOffset>
+            </wp:positionH>
+            <wp:positionV relativeFrom="paragraph">
+              <wp:posOffset>347980</wp:posOffset>
+            </wp:positionV>
+            <wp:extent cx="3423285" cy="2371725"/>
+            <wp:effectExtent l="0" t="0" r="0" b="0"/>
+            <wp:wrapTopAndBottom/>
+            <wp:docPr id="10" name="Image 10"/>
+            <wp:cNvGraphicFramePr>
+              <a:graphicFrameLocks xmlns:a="http://schemas.openxmlformats.org/drawingml/2006/main" noChangeAspect="1"/>
+            </wp:cNvGraphicFramePr>
+            <a:graphic xmlns:a="http://schemas.openxmlformats.org/drawingml/2006/main">
+              <a:graphicData uri="http://schemas.openxmlformats.org/drawingml/2006/picture">
+                <pic:pic xmlns:pic="http://schemas.openxmlformats.org/drawingml/2006/picture">
+                  <pic:nvPicPr>
+                    <pic:cNvPr id="0" name="Picture 3"/>
+                    <pic:cNvPicPr>
+                      <a:picLocks noChangeAspect="1" noChangeArrowheads="1"/>
+                    </pic:cNvPicPr>
+                  </pic:nvPicPr>
+                  <pic:blipFill>
+                    <a:blip r:embed="rId14">
+                      <a:extLst>
+                        <a:ext uri="{28A0092B-C50C-407E-A947-70E740481C1C}">
+                          <a14:useLocalDpi xmlns:a14="http://schemas.microsoft.com/office/drawing/2010/main" val="0"/>
+                        </a:ext>
+                      </a:extLst>
+                    </a:blip>
+                    <a:srcRect/>
+                    <a:stretch>
+                      <a:fillRect/>
+                    </a:stretch>
+                  </pic:blipFill>
+                  <pic:spPr bwMode="auto">
+                    <a:xfrm>
+                      <a:off x="0" y="0"/>
+                      <a:ext cx="3423285" cy="2371725"/>
+                    </a:xfrm>
+                    <a:prstGeom prst="rect">
+                      <a:avLst/>
+                    </a:prstGeom>
+                    <a:noFill/>
+                    <a:ln>
+                      <a:noFill/>
+                    </a:ln>
+                  </pic:spPr>
+                </pic:pic>
+              </a:graphicData>
+            </a:graphic>
+            <wp14:sizeRelH relativeFrom="margin">
+              <wp14:pctWidth>0</wp14:pctWidth>
+            </wp14:sizeRelH>
+            <wp14:sizeRelV relativeFrom="margin">
+              <wp14:pctHeight>0</wp14:pctHeight>
+            </wp14:sizeRelV>
+          </wp:anchor>
+        </w:drawing>
+      </w:r>
+      <w:r>
+        <w:t xml:space="preserve">Répartition de la gravité des accidents par </w:t>
+      </w:r>
+      <w:r>
+        <w:t>mois</w:t>
+      </w:r>
+    </w:p>
+    <w:p/>
+    <w:p>
+      <w:r>
+        <w:t xml:space="preserve">On peut apercevoir ici qu’il y a au mois d’aout moins d’accident en général, on peut aussi voir qu’il y a moins d’accident au mois de février ce qui peut être expliquer par un mois moins long </w:t>
+      </w:r>
+      <w:r>
+        <w:t>en termes de</w:t>
+      </w:r>
+      <w:r>
+        <w:t xml:space="preserve"> jour, nous avions personnellement pensé qu’il y </w:t>
+      </w:r>
+      <w:r>
+        <w:t>aurait</w:t>
+      </w:r>
+      <w:r>
+        <w:t xml:space="preserve"> plus d’accidents sur </w:t>
+      </w:r>
+      <w:r>
+        <w:t>les</w:t>
+      </w:r>
+      <w:r>
+        <w:t xml:space="preserve"> mois de juillet et aout a cause </w:t>
+      </w:r>
+      <w:r>
+        <w:t>des départs</w:t>
+      </w:r>
+      <w:r>
+        <w:t xml:space="preserve"> </w:t>
+      </w:r>
+      <w:r>
+        <w:t>en vacances</w:t>
+      </w:r>
+      <w:r>
+        <w:t xml:space="preserve"> qui sur</w:t>
+      </w:r>
+      <w:r>
+        <w:t>charge les routes.</w:t>
+      </w:r>
+    </w:p>
+    <w:p>
+      <w:pPr>
+        <w:pStyle w:val="Titre2"/>
+      </w:pPr>
+      <w:r>
+        <w:rPr>
+          <w:noProof/>
+        </w:rPr>
+        <w:drawing>
+          <wp:anchor distT="0" distB="0" distL="114300" distR="114300" simplePos="0" relativeHeight="251667456" behindDoc="0" locked="0" layoutInCell="1" allowOverlap="1" wp14:anchorId="011EB4C2" wp14:editId="1BD36FCD">
+            <wp:simplePos x="0" y="0"/>
+            <wp:positionH relativeFrom="column">
+              <wp:posOffset>900430</wp:posOffset>
+            </wp:positionH>
+            <wp:positionV relativeFrom="paragraph">
+              <wp:posOffset>384810</wp:posOffset>
+            </wp:positionV>
+            <wp:extent cx="3960495" cy="2743200"/>
+            <wp:effectExtent l="0" t="0" r="0" b="0"/>
+            <wp:wrapTopAndBottom/>
+            <wp:docPr id="12" name="Image 12"/>
+            <wp:cNvGraphicFramePr>
+              <a:graphicFrameLocks xmlns:a="http://schemas.openxmlformats.org/drawingml/2006/main" noChangeAspect="1"/>
+            </wp:cNvGraphicFramePr>
+            <a:graphic xmlns:a="http://schemas.openxmlformats.org/drawingml/2006/main">
+              <a:graphicData uri="http://schemas.openxmlformats.org/drawingml/2006/picture">
+                <pic:pic xmlns:pic="http://schemas.openxmlformats.org/drawingml/2006/picture">
+                  <pic:nvPicPr>
+                    <pic:cNvPr id="0" name="Picture 4"/>
+                    <pic:cNvPicPr>
+                      <a:picLocks noChangeAspect="1" noChangeArrowheads="1"/>
+                    </pic:cNvPicPr>
+                  </pic:nvPicPr>
+                  <pic:blipFill>
+                    <a:blip r:embed="rId15">
+                      <a:extLst>
+                        <a:ext uri="{28A0092B-C50C-407E-A947-70E740481C1C}">
+                          <a14:useLocalDpi xmlns:a14="http://schemas.microsoft.com/office/drawing/2010/main" val="0"/>
+                        </a:ext>
+                      </a:extLst>
+                    </a:blip>
+                    <a:srcRect/>
+                    <a:stretch>
+                      <a:fillRect/>
+                    </a:stretch>
+                  </pic:blipFill>
+                  <pic:spPr bwMode="auto">
+                    <a:xfrm>
+                      <a:off x="0" y="0"/>
+                      <a:ext cx="3960495" cy="2743200"/>
+                    </a:xfrm>
+                    <a:prstGeom prst="rect">
+                      <a:avLst/>
+                    </a:prstGeom>
+                    <a:noFill/>
+                    <a:ln>
+                      <a:noFill/>
+                    </a:ln>
+                  </pic:spPr>
+                </pic:pic>
+              </a:graphicData>
+            </a:graphic>
+            <wp14:sizeRelH relativeFrom="margin">
+              <wp14:pctWidth>0</wp14:pctWidth>
+            </wp14:sizeRelH>
+            <wp14:sizeRelV relativeFrom="margin">
+              <wp14:pctHeight>0</wp14:pctHeight>
+            </wp14:sizeRelV>
+          </wp:anchor>
+        </w:drawing>
+      </w:r>
+      <w:r>
+        <w:t xml:space="preserve">Répartition de la gravité des accidents par </w:t>
+      </w:r>
+      <w:r>
+        <w:t>heure</w:t>
+      </w:r>
+    </w:p>
+    <w:p/>
+    <w:p>
+      <w:r>
+        <w:t>On peut apercevoir sur ce graphique que les heure ou il y à le plus d’accidents sont les heure comprise entre 16h et 20h, ce qui n’est pas anodin car ce sont les heure ou les usagers de la route rentre du travail possiblement fatigué de leur journée.</w:t>
+      </w:r>
+    </w:p>
+    <w:p/>
+    <w:p>
+      <w:pPr>
+        <w:pStyle w:val="Titre2"/>
         <w:spacing w:after="240"/>
         <w:jc w:val="center"/>
       </w:pPr>
       <w:r>
         <w:lastRenderedPageBreak/>
-        <w:t>Les cartog</w:t>
-      </w:r>
-      <w:bookmarkStart w:id="0" w:name="_GoBack"/>
-      <w:bookmarkEnd w:id="0"/>
-      <w:r>
-        <w:t>raphie</w:t>
+        <w:t>Les cartographie</w:t>
       </w:r>
     </w:p>
     <w:p>
@@ -5357,59 +5729,73 @@
       </w:r>
     </w:p>
     <w:p>
-      <w:r>
-        <w:t xml:space="preserve">Pour cela nous avons utilisé les librairies </w:t>
-      </w:r>
-      <w:r>
-        <w:rPr>
-          <w:i/>
-          <w:iCs/>
-        </w:rPr>
-        <w:t>os</w:t>
-      </w:r>
-      <w:r>
-        <w:t xml:space="preserve">, </w:t>
-      </w:r>
-      <w:proofErr w:type="spellStart"/>
-      <w:r>
-        <w:rPr>
-          <w:i/>
-          <w:iCs/>
-        </w:rPr>
-        <w:t>folium</w:t>
-      </w:r>
-      <w:proofErr w:type="spellEnd"/>
-      <w:r>
-        <w:t xml:space="preserve"> et </w:t>
-      </w:r>
-      <w:proofErr w:type="spellStart"/>
-      <w:r>
-        <w:rPr>
-          <w:i/>
-          <w:iCs/>
-        </w:rPr>
-        <w:t>markerCluster</w:t>
-      </w:r>
-      <w:proofErr w:type="spellEnd"/>
-      <w:r>
-        <w:t xml:space="preserve"> de </w:t>
-      </w:r>
-      <w:proofErr w:type="spellStart"/>
-      <w:r>
-        <w:t>folium</w:t>
-      </w:r>
-      <w:proofErr w:type="spellEnd"/>
-      <w:r>
-        <w:t xml:space="preserve">, vous trouverez ces cartes en lançant le fichier </w:t>
-      </w:r>
-      <w:r>
+      <w:pPr>
         <w:rPr>
           <w:b/>
           <w:bCs/>
           <w:i/>
           <w:iCs/>
         </w:rPr>
+      </w:pPr>
+      <w:r>
+        <w:t xml:space="preserve">Pour cela nous avons utilisé les librairies </w:t>
+      </w:r>
+      <w:proofErr w:type="spellStart"/>
+      <w:r>
+        <w:rPr>
+          <w:i/>
+          <w:iCs/>
+        </w:rPr>
+        <w:t>folium</w:t>
+      </w:r>
+      <w:proofErr w:type="spellEnd"/>
+      <w:r>
+        <w:t xml:space="preserve"> et </w:t>
+      </w:r>
+      <w:proofErr w:type="spellStart"/>
+      <w:r>
+        <w:rPr>
+          <w:i/>
+          <w:iCs/>
+        </w:rPr>
+        <w:t>markerCluster</w:t>
+      </w:r>
+      <w:proofErr w:type="spellEnd"/>
+      <w:r>
+        <w:t xml:space="preserve"> de </w:t>
+      </w:r>
+      <w:proofErr w:type="spellStart"/>
+      <w:r>
+        <w:t>folium</w:t>
+      </w:r>
+      <w:proofErr w:type="spellEnd"/>
+      <w:r>
+        <w:t xml:space="preserve">, vous trouverez ces cartes en lançant le fichier </w:t>
+      </w:r>
+      <w:r>
+        <w:rPr>
+          <w:b/>
+          <w:bCs/>
+          <w:i/>
+          <w:iCs/>
+        </w:rPr>
         <w:t>Cartographie_Personne_Morte_2017-2018.html</w:t>
+      </w:r>
+    </w:p>
+    <w:p>
+      <w:r>
+        <w:t xml:space="preserve">Le marker rouge représente les personnes tuées sur la route en 2017 et </w:t>
+      </w:r>
+      <w:r>
+        <w:t>les bl</w:t>
+      </w:r>
+      <w:bookmarkStart w:id="0" w:name="_GoBack"/>
+      <w:bookmarkEnd w:id="0"/>
+      <w:r>
+        <w:t>eus</w:t>
+      </w:r>
+      <w:r>
+        <w:t xml:space="preserve"> ceux tuées en 2018</w:t>
       </w:r>
     </w:p>
     <w:sectPr>
@@ -11292,6 +11678,7 @@
   <w:style w:type="character" w:default="1" w:styleId="Policepardfaut">
     <w:name w:val="Default Paragraph Font"/>
     <w:uiPriority w:val="1"/>
+    <w:semiHidden/>
     <w:unhideWhenUsed/>
   </w:style>
   <w:style w:type="table" w:default="1" w:styleId="TableauNormal">
@@ -11763,7 +12150,7 @@
 </file>
 
 <file path=customXml/itemProps1.xml><?xml version="1.0" encoding="utf-8"?>
-<ds:datastoreItem xmlns:ds="http://schemas.openxmlformats.org/officeDocument/2006/customXml" ds:itemID="{4D76CC84-369F-4CEE-9ADA-D8F77980E9FE}">
+<ds:datastoreItem xmlns:ds="http://schemas.openxmlformats.org/officeDocument/2006/customXml" ds:itemID="{4DBEC87B-B47D-426B-8260-50A15A2332FE}">
   <ds:schemaRefs>
     <ds:schemaRef ds:uri="http://schemas.openxmlformats.org/officeDocument/2006/bibliography"/>
   </ds:schemaRefs>

</xml_diff>